<commit_message>
Update master README to reflect Key Task
Update master README to include the Key Task module.
</commit_message>
<xml_diff>
--- a/EvaluationToolKitREADME.docx
+++ b/EvaluationToolKitREADME.docx
@@ -1,6 +1,6 @@
 
 <file path=word/document.xml><?xml version="1.0" encoding="utf-8"?>
-<w:document xmlns:wpc="http://schemas.microsoft.com/office/word/2010/wordprocessingCanvas" xmlns:mc="http://schemas.openxmlformats.org/markup-compatibility/2006" xmlns:o="urn:schemas-microsoft-com:office:office" xmlns:r="http://schemas.openxmlformats.org/officeDocument/2006/relationships" xmlns:m="http://schemas.openxmlformats.org/officeDocument/2006/math" xmlns:v="urn:schemas-microsoft-com:vml" xmlns:wp14="http://schemas.microsoft.com/office/word/2010/wordprocessingDrawing" xmlns:wp="http://schemas.openxmlformats.org/drawingml/2006/wordprocessingDrawing" xmlns:w10="urn:schemas-microsoft-com:office:word" xmlns:w="http://schemas.openxmlformats.org/wordprocessingml/2006/main" xmlns:w14="http://schemas.microsoft.com/office/word/2010/wordml" xmlns:w15="http://schemas.microsoft.com/office/word/2012/wordml" xmlns:wpg="http://schemas.microsoft.com/office/word/2010/wordprocessingGroup" xmlns:wpi="http://schemas.microsoft.com/office/word/2010/wordprocessingInk" xmlns:wne="http://schemas.microsoft.com/office/word/2006/wordml" xmlns:wps="http://schemas.microsoft.com/office/word/2010/wordprocessingShape" mc:Ignorable="w14 w15 wp14">
+<w:document xmlns:wpc="http://schemas.microsoft.com/office/word/2010/wordprocessingCanvas" xmlns:cx="http://schemas.microsoft.com/office/drawing/2014/chartex" xmlns:cx1="http://schemas.microsoft.com/office/drawing/2015/9/8/chartex" xmlns:mc="http://schemas.openxmlformats.org/markup-compatibility/2006" xmlns:o="urn:schemas-microsoft-com:office:office" xmlns:r="http://schemas.openxmlformats.org/officeDocument/2006/relationships" xmlns:m="http://schemas.openxmlformats.org/officeDocument/2006/math" xmlns:v="urn:schemas-microsoft-com:vml" xmlns:wp14="http://schemas.microsoft.com/office/word/2010/wordprocessingDrawing" xmlns:wp="http://schemas.openxmlformats.org/drawingml/2006/wordprocessingDrawing" xmlns:w10="urn:schemas-microsoft-com:office:word" xmlns:w="http://schemas.openxmlformats.org/wordprocessingml/2006/main" xmlns:w14="http://schemas.microsoft.com/office/word/2010/wordml" xmlns:w15="http://schemas.microsoft.com/office/word/2012/wordml" xmlns:w16se="http://schemas.microsoft.com/office/word/2015/wordml/symex" xmlns:wpg="http://schemas.microsoft.com/office/word/2010/wordprocessingGroup" xmlns:wpi="http://schemas.microsoft.com/office/word/2010/wordprocessingInk" xmlns:wne="http://schemas.microsoft.com/office/word/2006/wordml" xmlns:wps="http://schemas.microsoft.com/office/word/2010/wordprocessingShape" mc:Ignorable="w14 w15 w16se wp14">
   <w:body>
     <w:p>
       <w:pPr>
@@ -491,8 +491,18 @@
       <w:r>
         <w:t xml:space="preserve">Click Counting: this is a script that counts the number of clicks on an image (contained within a canvas).  It allows more clicks than available in a standard Qualtrics Heat Map question.  </w:t>
       </w:r>
-      <w:bookmarkStart w:id="0" w:name="_GoBack"/>
-      <w:bookmarkEnd w:id="0"/>
+    </w:p>
+    <w:p>
+      <w:pPr>
+        <w:pStyle w:val="ListParagraph"/>
+        <w:numPr>
+          <w:ilvl w:val="0"/>
+          <w:numId w:val="4"/>
+        </w:numPr>
+      </w:pPr>
+      <w:r>
+        <w:t xml:space="preserve">Key Task: this module give the subject an image with an array of possible answer keys.  The keys can be coded by color or by name/text.  </w:t>
+      </w:r>
     </w:p>
     <w:p>
       <w:r>
@@ -571,6 +581,7 @@
         <w:pStyle w:val="Heading2"/>
       </w:pPr>
       <w:r>
+        <w:lastRenderedPageBreak/>
         <w:t>Amazon Mechanical Turk</w:t>
       </w:r>
     </w:p>
@@ -600,6 +611,38 @@
       <w:r>
         <w:t xml:space="preserve">. </w:t>
       </w:r>
+      <w:r>
+        <w:t xml:space="preserve"> We also suggest that the user looks at </w:t>
+      </w:r>
+      <w:proofErr w:type="spellStart"/>
+      <w:r>
+        <w:t>TurkPrime</w:t>
+      </w:r>
+      <w:proofErr w:type="spellEnd"/>
+      <w:r>
+        <w:t xml:space="preserve">, </w:t>
+      </w:r>
+      <w:hyperlink r:id="rId8" w:history="1">
+        <w:r>
+          <w:rPr>
+            <w:rStyle w:val="Hyperlink"/>
+          </w:rPr>
+          <w:t>www.turkprime.com</w:t>
+        </w:r>
+      </w:hyperlink>
+      <w:r>
+        <w:t xml:space="preserve">, a useful data acquisition platform that improves on the </w:t>
+      </w:r>
+      <w:proofErr w:type="spellStart"/>
+      <w:r>
+        <w:t>Mturk</w:t>
+      </w:r>
+      <w:proofErr w:type="spellEnd"/>
+      <w:r>
+        <w:t xml:space="preserve"> interface.  </w:t>
+      </w:r>
+      <w:bookmarkStart w:id="0" w:name="_GoBack"/>
+      <w:bookmarkEnd w:id="0"/>
     </w:p>
     <w:p>
       <w:pPr>
@@ -748,7 +791,7 @@
 </file>
 
 <file path=word/numbering.xml><?xml version="1.0" encoding="utf-8"?>
-<w:numbering xmlns:wpc="http://schemas.microsoft.com/office/word/2010/wordprocessingCanvas" xmlns:mc="http://schemas.openxmlformats.org/markup-compatibility/2006" xmlns:o="urn:schemas-microsoft-com:office:office" xmlns:r="http://schemas.openxmlformats.org/officeDocument/2006/relationships" xmlns:m="http://schemas.openxmlformats.org/officeDocument/2006/math" xmlns:v="urn:schemas-microsoft-com:vml" xmlns:wp14="http://schemas.microsoft.com/office/word/2010/wordprocessingDrawing" xmlns:wp="http://schemas.openxmlformats.org/drawingml/2006/wordprocessingDrawing" xmlns:w10="urn:schemas-microsoft-com:office:word" xmlns:w="http://schemas.openxmlformats.org/wordprocessingml/2006/main" xmlns:w14="http://schemas.microsoft.com/office/word/2010/wordml" xmlns:w15="http://schemas.microsoft.com/office/word/2012/wordml" xmlns:wpg="http://schemas.microsoft.com/office/word/2010/wordprocessingGroup" xmlns:wpi="http://schemas.microsoft.com/office/word/2010/wordprocessingInk" xmlns:wne="http://schemas.microsoft.com/office/word/2006/wordml" xmlns:wps="http://schemas.microsoft.com/office/word/2010/wordprocessingShape" mc:Ignorable="w14 w15 wp14">
+<w:numbering xmlns:wpc="http://schemas.microsoft.com/office/word/2010/wordprocessingCanvas" xmlns:cx="http://schemas.microsoft.com/office/drawing/2014/chartex" xmlns:cx1="http://schemas.microsoft.com/office/drawing/2015/9/8/chartex" xmlns:mc="http://schemas.openxmlformats.org/markup-compatibility/2006" xmlns:o="urn:schemas-microsoft-com:office:office" xmlns:r="http://schemas.openxmlformats.org/officeDocument/2006/relationships" xmlns:m="http://schemas.openxmlformats.org/officeDocument/2006/math" xmlns:v="urn:schemas-microsoft-com:vml" xmlns:wp14="http://schemas.microsoft.com/office/word/2010/wordprocessingDrawing" xmlns:wp="http://schemas.openxmlformats.org/drawingml/2006/wordprocessingDrawing" xmlns:w10="urn:schemas-microsoft-com:office:word" xmlns:w="http://schemas.openxmlformats.org/wordprocessingml/2006/main" xmlns:w14="http://schemas.microsoft.com/office/word/2010/wordml" xmlns:w15="http://schemas.microsoft.com/office/word/2012/wordml" xmlns:w16se="http://schemas.microsoft.com/office/word/2015/wordml/symex" xmlns:wpg="http://schemas.microsoft.com/office/word/2010/wordprocessingGroup" xmlns:wpi="http://schemas.microsoft.com/office/word/2010/wordprocessingInk" xmlns:wne="http://schemas.microsoft.com/office/word/2006/wordml" xmlns:wps="http://schemas.microsoft.com/office/word/2010/wordprocessingShape" mc:Ignorable="w14 w15 w16se wp14">
   <w:abstractNum w:abstractNumId="0" w15:restartNumberingAfterBreak="0">
     <w:nsid w:val="13D806F8"/>
     <w:multiLevelType w:val="hybridMultilevel"/>
@@ -1190,7 +1233,7 @@
 </file>
 
 <file path=word/styles.xml><?xml version="1.0" encoding="utf-8"?>
-<w:styles xmlns:mc="http://schemas.openxmlformats.org/markup-compatibility/2006" xmlns:r="http://schemas.openxmlformats.org/officeDocument/2006/relationships" xmlns:w="http://schemas.openxmlformats.org/wordprocessingml/2006/main" xmlns:w14="http://schemas.microsoft.com/office/word/2010/wordml" xmlns:w15="http://schemas.microsoft.com/office/word/2012/wordml" mc:Ignorable="w14 w15">
+<w:styles xmlns:mc="http://schemas.openxmlformats.org/markup-compatibility/2006" xmlns:r="http://schemas.openxmlformats.org/officeDocument/2006/relationships" xmlns:w="http://schemas.openxmlformats.org/wordprocessingml/2006/main" xmlns:w14="http://schemas.microsoft.com/office/word/2010/wordml" xmlns:w15="http://schemas.microsoft.com/office/word/2012/wordml" xmlns:w16se="http://schemas.microsoft.com/office/word/2015/wordml/symex" mc:Ignorable="w14 w15 w16se">
   <w:docDefaults>
     <w:rPrDefault>
       <w:rPr>

</xml_diff>